<commit_message>
Test Data, Oracle, Setup added
</commit_message>
<xml_diff>
--- a/tests/testplan2.docx
+++ b/tests/testplan2.docx
@@ -1627,6 +1627,91 @@
           </w:p>
         </w:tc>
       </w:tr>
+      <w:tr>
+        <w:tc>
+          <w:tcPr>
+            <w:tcW w:w="1701" w:type="dxa"/>
+            <w:vAlign w:val="center"/>
+          </w:tcPr>
+          <w:p>
+            <w:pPr>
+              <w:pStyle w:val="table"/>
+              <w:jc w:val="center"/>
+            </w:pPr>
+            <w:r>
+              <w:t>2017</w:t>
+            </w:r>
+            <w:r>
+              <w:t>-12-04</w:t>
+            </w:r>
+          </w:p>
+        </w:tc>
+        <w:tc>
+          <w:tcPr>
+            <w:tcW w:w="1701" w:type="dxa"/>
+            <w:vAlign w:val="center"/>
+          </w:tcPr>
+          <w:p>
+            <w:pPr>
+              <w:pStyle w:val="table"/>
+              <w:jc w:val="center"/>
+              <w:rPr>
+                <w:lang w:val="en-GB"/>
+              </w:rPr>
+            </w:pPr>
+            <w:r>
+              <w:rPr>
+                <w:lang w:val="en-GB"/>
+              </w:rPr>
+              <w:t>0.4</w:t>
+            </w:r>
+          </w:p>
+        </w:tc>
+        <w:tc>
+          <w:tcPr>
+            <w:tcW w:w="3402" w:type="dxa"/>
+            <w:vAlign w:val="center"/>
+          </w:tcPr>
+          <w:p>
+            <w:pPr>
+              <w:pStyle w:val="table"/>
+              <w:jc w:val="center"/>
+              <w:rPr>
+                <w:lang w:val="en-GB"/>
+              </w:rPr>
+            </w:pPr>
+            <w:r>
+              <w:rPr>
+                <w:lang w:val="en-GB"/>
+              </w:rPr>
+              <w:t>Test Data, Oracle, Set Up added</w:t>
+            </w:r>
+          </w:p>
+        </w:tc>
+        <w:tc>
+          <w:tcPr>
+            <w:tcW w:w="2694" w:type="dxa"/>
+            <w:vAlign w:val="center"/>
+          </w:tcPr>
+          <w:p>
+            <w:pPr>
+              <w:pStyle w:val="table"/>
+              <w:jc w:val="center"/>
+              <w:rPr>
+                <w:lang w:val="en-GB"/>
+              </w:rPr>
+            </w:pPr>
+            <w:r>
+              <w:rPr>
+                <w:lang w:val="en-GB"/>
+              </w:rPr>
+              <w:t>Severin Plüss</w:t>
+            </w:r>
+            <w:bookmarkStart w:id="0" w:name="_GoBack"/>
+            <w:bookmarkEnd w:id="0"/>
+          </w:p>
+        </w:tc>
+      </w:tr>
     </w:tbl>
     <w:p>
       <w:pPr>
@@ -1686,15 +1771,15 @@
           <w:lang w:val="en-GB"/>
         </w:rPr>
       </w:pPr>
-      <w:bookmarkStart w:id="0" w:name="_Ref500097568"/>
+      <w:bookmarkStart w:id="1" w:name="_Ref500097568"/>
       <w:r>
         <w:rPr>
           <w:lang w:val="en-GB"/>
         </w:rPr>
         <w:br w:type="page"/>
       </w:r>
-      <w:bookmarkStart w:id="1" w:name="_Toc372365805"/>
-      <w:bookmarkEnd w:id="0"/>
+      <w:bookmarkStart w:id="2" w:name="_Toc372365805"/>
+      <w:bookmarkEnd w:id="1"/>
     </w:p>
     <w:p>
       <w:pPr>
@@ -1712,8 +1797,8 @@
           <w:lang w:val="en-GB"/>
         </w:rPr>
       </w:pPr>
-      <w:bookmarkStart w:id="2" w:name="_Ref500097552"/>
-      <w:bookmarkStart w:id="3" w:name="_Toc500174824"/>
+      <w:bookmarkStart w:id="3" w:name="_Ref500097552"/>
+      <w:bookmarkStart w:id="4" w:name="_Toc500174824"/>
       <w:r>
         <w:rPr>
           <w:lang w:val="en-GB"/>
@@ -1721,8 +1806,8 @@
         <w:lastRenderedPageBreak/>
         <w:t>Introduction</w:t>
       </w:r>
-      <w:bookmarkEnd w:id="2"/>
       <w:bookmarkEnd w:id="3"/>
+      <w:bookmarkEnd w:id="4"/>
     </w:p>
     <w:p>
       <w:pPr>
@@ -1850,29 +1935,29 @@
           <w:lang w:val="en-GB"/>
         </w:rPr>
       </w:pPr>
-      <w:bookmarkStart w:id="4" w:name="_Toc500174825"/>
+      <w:bookmarkStart w:id="5" w:name="_Toc500174825"/>
       <w:r>
         <w:rPr>
           <w:lang w:val="en-GB"/>
         </w:rPr>
         <w:t>Public API Overview</w:t>
       </w:r>
-      <w:bookmarkEnd w:id="1"/>
-      <w:bookmarkEnd w:id="4"/>
+      <w:bookmarkEnd w:id="2"/>
+      <w:bookmarkEnd w:id="5"/>
     </w:p>
     <w:p>
       <w:pPr>
         <w:pStyle w:val="berschrift2"/>
         <w:spacing w:before="0"/>
       </w:pPr>
-      <w:bookmarkStart w:id="5" w:name="_Toc500174826"/>
+      <w:bookmarkStart w:id="6" w:name="_Toc500174826"/>
       <w:r>
         <w:rPr>
           <w:lang w:val="en-US"/>
         </w:rPr>
         <w:t>Public Classes</w:t>
       </w:r>
-      <w:bookmarkEnd w:id="5"/>
+      <w:bookmarkEnd w:id="6"/>
       <w:r>
         <w:rPr>
           <w:lang w:val="en-US"/>
@@ -2245,8 +2330,8 @@
       <w:pPr>
         <w:pStyle w:val="berschrift2"/>
       </w:pPr>
-      <w:bookmarkStart w:id="6" w:name="_Toc372365807"/>
-      <w:bookmarkStart w:id="7" w:name="_Toc500174827"/>
+      <w:bookmarkStart w:id="7" w:name="_Toc372365807"/>
+      <w:bookmarkStart w:id="8" w:name="_Toc500174827"/>
       <w:r>
         <w:t xml:space="preserve">Public </w:t>
       </w:r>
@@ -2254,8 +2339,8 @@
       <w:r>
         <w:t>Routines</w:t>
       </w:r>
-      <w:bookmarkEnd w:id="6"/>
       <w:bookmarkEnd w:id="7"/>
+      <w:bookmarkEnd w:id="8"/>
       <w:proofErr w:type="spellEnd"/>
     </w:p>
     <w:p>
@@ -2680,15 +2765,7 @@
                 <w:sz w:val="20"/>
                 <w:lang w:val="en-US"/>
               </w:rPr>
-              <w:t>Object belonging to a subclass of A_</w:t>
-            </w:r>
-            <w:r>
-              <w:rPr>
-                <w:rFonts w:cs="Arial"/>
-                <w:sz w:val="20"/>
-                <w:lang w:val="en-US"/>
-              </w:rPr>
-              <w:t>COMPOSITE</w:t>
+              <w:t>Object belonging to a subclass of A_COMPOSITE</w:t>
             </w:r>
           </w:p>
         </w:tc>
@@ -5323,16 +5400,16 @@
           <w:lang w:val="en-GB"/>
         </w:rPr>
       </w:pPr>
-      <w:bookmarkStart w:id="8" w:name="_Toc372365808"/>
-      <w:bookmarkStart w:id="9" w:name="_Toc500174828"/>
+      <w:bookmarkStart w:id="9" w:name="_Toc372365808"/>
+      <w:bookmarkStart w:id="10" w:name="_Toc500174828"/>
       <w:r>
         <w:rPr>
           <w:lang w:val="en-GB"/>
         </w:rPr>
         <w:t>Test Suite Description</w:t>
       </w:r>
-      <w:bookmarkEnd w:id="8"/>
       <w:bookmarkEnd w:id="9"/>
+      <w:bookmarkEnd w:id="10"/>
     </w:p>
     <w:p>
       <w:pPr>
@@ -5636,24 +5713,24 @@
         <w:pStyle w:val="berschrift2"/>
         <w:spacing w:after="60" w:line="360" w:lineRule="auto"/>
       </w:pPr>
-      <w:bookmarkStart w:id="10" w:name="_Toc372365809"/>
-      <w:bookmarkStart w:id="11" w:name="_Toc500174829"/>
+      <w:bookmarkStart w:id="11" w:name="_Toc372365809"/>
+      <w:bookmarkStart w:id="12" w:name="_Toc500174829"/>
       <w:r>
         <w:t>Individual Tests</w:t>
       </w:r>
-      <w:bookmarkEnd w:id="10"/>
       <w:bookmarkEnd w:id="11"/>
+      <w:bookmarkEnd w:id="12"/>
     </w:p>
     <w:p>
       <w:pPr>
         <w:pStyle w:val="berschrift3"/>
         <w:spacing w:before="0" w:line="360" w:lineRule="auto"/>
       </w:pPr>
-      <w:bookmarkStart w:id="12" w:name="_Toc500174830"/>
+      <w:bookmarkStart w:id="13" w:name="_Toc500174830"/>
       <w:r>
         <w:t>General</w:t>
       </w:r>
-      <w:bookmarkEnd w:id="12"/>
+      <w:bookmarkEnd w:id="13"/>
     </w:p>
     <w:p/>
     <w:tbl>
@@ -6701,6 +6778,14 @@
             <w:pPr>
               <w:ind w:left="0"/>
             </w:pPr>
+            <w:r>
+              <w:t xml:space="preserve">Internal </w:t>
+            </w:r>
+            <w:proofErr w:type="spellStart"/>
+            <w:r>
+              <w:t>name</w:t>
+            </w:r>
+            <w:proofErr w:type="spellEnd"/>
           </w:p>
         </w:tc>
       </w:tr>
@@ -6811,7 +6896,7 @@
       <w:pPr>
         <w:pStyle w:val="berschrift3"/>
       </w:pPr>
-      <w:bookmarkStart w:id="13" w:name="_Toc500174831"/>
+      <w:bookmarkStart w:id="14" w:name="_Toc500174831"/>
       <w:proofErr w:type="spellStart"/>
       <w:r>
         <w:t>Presentation</w:t>
@@ -6827,7 +6912,7 @@
       <w:r>
         <w:t>s</w:t>
       </w:r>
-      <w:bookmarkEnd w:id="13"/>
+      <w:bookmarkEnd w:id="14"/>
       <w:proofErr w:type="spellEnd"/>
     </w:p>
     <w:p>
@@ -8557,21 +8642,7 @@
               <w:rPr>
                 <w:lang w:val="en-US"/>
               </w:rPr>
-              <w:t xml:space="preserve"> </w:t>
-            </w:r>
-            <w:proofErr w:type="gramStart"/>
-            <w:r>
-              <w:rPr>
-                <w:lang w:val="en-US"/>
-              </w:rPr>
-              <w:t>created</w:t>
-            </w:r>
-            <w:proofErr w:type="gramEnd"/>
-            <w:r>
-              <w:rPr>
-                <w:lang w:val="en-US"/>
-              </w:rPr>
-              <w:t xml:space="preserve"> and assigned to an object of type DOCUMENT. No messages should be displayed. Furthermore, no errors should be raised. There is no item or value returned.</w:t>
+              <w:t xml:space="preserve"> created and assigned to an object of type DOCUMENT. No messages should be displayed. Furthermore, no errors should be raised. There is no item or value returned.</w:t>
             </w:r>
           </w:p>
         </w:tc>
@@ -8928,7 +8999,6 @@
               <w:t xml:space="preserve"> an alternative text and a string representing a local file path, which leads to the local image, should </w:t>
             </w:r>
             <w:proofErr w:type="spellStart"/>
-            <w:proofErr w:type="gramStart"/>
             <w:r>
               <w:rPr>
                 <w:lang w:val="en-US"/>
@@ -8936,7 +9006,6 @@
               <w:t>created</w:t>
             </w:r>
             <w:proofErr w:type="spellEnd"/>
-            <w:proofErr w:type="gramEnd"/>
             <w:r>
               <w:rPr>
                 <w:lang w:val="en-US"/>
@@ -11307,20 +11376,492 @@
             <w:pPr>
               <w:ind w:left="0"/>
               <w:rPr>
-                <w:highlight w:val="yellow"/>
-              </w:rPr>
-            </w:pPr>
+                <w:lang w:val="de-CH"/>
+              </w:rPr>
+            </w:pPr>
+            <w:r>
+              <w:rPr>
+                <w:lang w:val="de-CH"/>
+              </w:rPr>
+              <w:t xml:space="preserve">A </w:t>
+            </w:r>
+            <w:proofErr w:type="spellStart"/>
+            <w:r>
+              <w:rPr>
+                <w:lang w:val="de-CH"/>
+              </w:rPr>
+              <w:t>path</w:t>
+            </w:r>
+            <w:proofErr w:type="spellEnd"/>
+            <w:r>
+              <w:rPr>
+                <w:lang w:val="de-CH"/>
+              </w:rPr>
+              <w:t xml:space="preserve"> </w:t>
+            </w:r>
+            <w:proofErr w:type="spellStart"/>
+            <w:r>
+              <w:rPr>
+                <w:lang w:val="de-CH"/>
+              </w:rPr>
+              <w:t>to</w:t>
+            </w:r>
+            <w:proofErr w:type="spellEnd"/>
+            <w:r>
+              <w:rPr>
+                <w:lang w:val="de-CH"/>
+              </w:rPr>
+              <w:t xml:space="preserve"> a </w:t>
+            </w:r>
+            <w:proofErr w:type="spellStart"/>
+            <w:r>
+              <w:rPr>
+                <w:lang w:val="de-CH"/>
+              </w:rPr>
+              <w:t>text</w:t>
+            </w:r>
+            <w:proofErr w:type="spellEnd"/>
+            <w:r>
+              <w:rPr>
+                <w:lang w:val="de-CH"/>
+              </w:rPr>
+              <w:t xml:space="preserve"> </w:t>
+            </w:r>
+            <w:proofErr w:type="spellStart"/>
+            <w:r>
+              <w:rPr>
+                <w:lang w:val="de-CH"/>
+              </w:rPr>
+              <w:t>file</w:t>
+            </w:r>
+            <w:proofErr w:type="spellEnd"/>
+            <w:r>
+              <w:rPr>
+                <w:lang w:val="de-CH"/>
+              </w:rPr>
+              <w:t xml:space="preserve"> </w:t>
+            </w:r>
+            <w:proofErr w:type="spellStart"/>
+            <w:r>
+              <w:rPr>
+                <w:lang w:val="de-CH"/>
+              </w:rPr>
+              <w:t>should</w:t>
+            </w:r>
+            <w:proofErr w:type="spellEnd"/>
+            <w:r>
+              <w:rPr>
+                <w:lang w:val="de-CH"/>
+              </w:rPr>
+              <w:t xml:space="preserve"> </w:t>
+            </w:r>
+            <w:proofErr w:type="spellStart"/>
+            <w:r>
+              <w:rPr>
+                <w:lang w:val="de-CH"/>
+              </w:rPr>
+              <w:t>be</w:t>
+            </w:r>
+            <w:proofErr w:type="spellEnd"/>
+            <w:r>
+              <w:rPr>
+                <w:lang w:val="de-CH"/>
+              </w:rPr>
+              <w:t xml:space="preserve"> </w:t>
+            </w:r>
+            <w:proofErr w:type="spellStart"/>
+            <w:r>
+              <w:rPr>
+                <w:lang w:val="de-CH"/>
+              </w:rPr>
+              <w:t>given</w:t>
+            </w:r>
+            <w:proofErr w:type="spellEnd"/>
+            <w:r>
+              <w:rPr>
+                <w:lang w:val="de-CH"/>
+              </w:rPr>
+              <w:t xml:space="preserve"> </w:t>
+            </w:r>
+            <w:proofErr w:type="spellStart"/>
+            <w:r>
+              <w:rPr>
+                <w:lang w:val="de-CH"/>
+              </w:rPr>
+              <w:t>to</w:t>
+            </w:r>
+            <w:proofErr w:type="spellEnd"/>
+            <w:r>
+              <w:rPr>
+                <w:lang w:val="de-CH"/>
+              </w:rPr>
+              <w:t xml:space="preserve"> </w:t>
+            </w:r>
+            <w:proofErr w:type="spellStart"/>
+            <w:r>
+              <w:rPr>
+                <w:lang w:val="de-CH"/>
+              </w:rPr>
+              <w:t>the</w:t>
+            </w:r>
+            <w:proofErr w:type="spellEnd"/>
+            <w:r>
+              <w:rPr>
+                <w:lang w:val="de-CH"/>
+              </w:rPr>
+              <w:t xml:space="preserve"> </w:t>
+            </w:r>
+            <w:proofErr w:type="spellStart"/>
+            <w:r>
+              <w:rPr>
+                <w:lang w:val="de-CH"/>
+              </w:rPr>
+              <w:t>function</w:t>
+            </w:r>
+            <w:proofErr w:type="spellEnd"/>
+            <w:r>
+              <w:rPr>
+                <w:lang w:val="de-CH"/>
+              </w:rPr>
+              <w:t xml:space="preserve">, so </w:t>
+            </w:r>
+            <w:proofErr w:type="spellStart"/>
+            <w:r>
+              <w:rPr>
+                <w:lang w:val="de-CH"/>
+              </w:rPr>
+              <w:t>that</w:t>
+            </w:r>
+            <w:proofErr w:type="spellEnd"/>
+            <w:r>
+              <w:rPr>
+                <w:lang w:val="de-CH"/>
+              </w:rPr>
+              <w:t xml:space="preserve"> </w:t>
+            </w:r>
+            <w:proofErr w:type="spellStart"/>
+            <w:r>
+              <w:rPr>
+                <w:lang w:val="de-CH"/>
+              </w:rPr>
+              <w:t>the</w:t>
+            </w:r>
+            <w:proofErr w:type="spellEnd"/>
+            <w:r>
+              <w:rPr>
+                <w:lang w:val="de-CH"/>
+              </w:rPr>
+              <w:t xml:space="preserve"> </w:t>
+            </w:r>
+            <w:proofErr w:type="spellStart"/>
+            <w:r>
+              <w:rPr>
+                <w:lang w:val="de-CH"/>
+              </w:rPr>
+              <w:t>content</w:t>
+            </w:r>
+            <w:proofErr w:type="spellEnd"/>
+            <w:r>
+              <w:rPr>
+                <w:lang w:val="de-CH"/>
+              </w:rPr>
+              <w:t xml:space="preserve"> oft </w:t>
+            </w:r>
+            <w:proofErr w:type="spellStart"/>
+            <w:r>
+              <w:rPr>
+                <w:lang w:val="de-CH"/>
+              </w:rPr>
+              <w:t>the</w:t>
+            </w:r>
+            <w:proofErr w:type="spellEnd"/>
+            <w:r>
+              <w:rPr>
+                <w:lang w:val="de-CH"/>
+              </w:rPr>
+              <w:t xml:space="preserve"> </w:t>
+            </w:r>
+            <w:proofErr w:type="spellStart"/>
+            <w:r>
+              <w:rPr>
+                <w:lang w:val="de-CH"/>
+              </w:rPr>
+              <w:t>file</w:t>
+            </w:r>
+            <w:proofErr w:type="spellEnd"/>
+            <w:r>
+              <w:rPr>
+                <w:lang w:val="de-CH"/>
+              </w:rPr>
+              <w:t xml:space="preserve"> </w:t>
+            </w:r>
+            <w:proofErr w:type="spellStart"/>
+            <w:r>
+              <w:rPr>
+                <w:lang w:val="de-CH"/>
+              </w:rPr>
+              <w:t>is</w:t>
+            </w:r>
+            <w:proofErr w:type="spellEnd"/>
+            <w:r>
+              <w:rPr>
+                <w:lang w:val="de-CH"/>
+              </w:rPr>
+              <w:t xml:space="preserve"> </w:t>
+            </w:r>
+            <w:proofErr w:type="spellStart"/>
+            <w:r>
+              <w:rPr>
+                <w:lang w:val="de-CH"/>
+              </w:rPr>
+              <w:t>read</w:t>
+            </w:r>
+            <w:proofErr w:type="spellEnd"/>
+            <w:r>
+              <w:rPr>
+                <w:lang w:val="de-CH"/>
+              </w:rPr>
+              <w:t xml:space="preserve"> and </w:t>
+            </w:r>
+            <w:proofErr w:type="spellStart"/>
+            <w:r>
+              <w:rPr>
+                <w:lang w:val="de-CH"/>
+              </w:rPr>
+              <w:t>returned</w:t>
+            </w:r>
+            <w:proofErr w:type="spellEnd"/>
+            <w:r>
+              <w:rPr>
+                <w:lang w:val="de-CH"/>
+              </w:rPr>
+              <w:t xml:space="preserve">. An </w:t>
+            </w:r>
+            <w:proofErr w:type="spellStart"/>
+            <w:r>
+              <w:rPr>
+                <w:lang w:val="de-CH"/>
+              </w:rPr>
+              <w:t>error</w:t>
+            </w:r>
+            <w:proofErr w:type="spellEnd"/>
+            <w:r>
+              <w:rPr>
+                <w:lang w:val="de-CH"/>
+              </w:rPr>
+              <w:t xml:space="preserve"> </w:t>
+            </w:r>
+            <w:proofErr w:type="spellStart"/>
+            <w:r>
+              <w:rPr>
+                <w:lang w:val="de-CH"/>
+              </w:rPr>
+              <w:t>should</w:t>
+            </w:r>
+            <w:proofErr w:type="spellEnd"/>
+            <w:r>
+              <w:rPr>
+                <w:lang w:val="de-CH"/>
+              </w:rPr>
+              <w:t xml:space="preserve"> </w:t>
+            </w:r>
+            <w:proofErr w:type="spellStart"/>
+            <w:r>
+              <w:rPr>
+                <w:lang w:val="de-CH"/>
+              </w:rPr>
+              <w:t>be</w:t>
+            </w:r>
+            <w:proofErr w:type="spellEnd"/>
+            <w:r>
+              <w:rPr>
+                <w:lang w:val="de-CH"/>
+              </w:rPr>
+              <w:t xml:space="preserve"> </w:t>
+            </w:r>
+            <w:proofErr w:type="spellStart"/>
+            <w:r>
+              <w:rPr>
+                <w:lang w:val="de-CH"/>
+              </w:rPr>
+              <w:t>raised</w:t>
+            </w:r>
+            <w:proofErr w:type="spellEnd"/>
+            <w:r>
+              <w:rPr>
+                <w:lang w:val="de-CH"/>
+              </w:rPr>
+              <w:t xml:space="preserve"> </w:t>
+            </w:r>
+            <w:proofErr w:type="spellStart"/>
+            <w:r>
+              <w:rPr>
+                <w:lang w:val="de-CH"/>
+              </w:rPr>
+              <w:t>if</w:t>
+            </w:r>
+            <w:proofErr w:type="spellEnd"/>
+            <w:r>
+              <w:rPr>
+                <w:lang w:val="de-CH"/>
+              </w:rPr>
+              <w:t xml:space="preserve"> </w:t>
+            </w:r>
+            <w:proofErr w:type="spellStart"/>
+            <w:r>
+              <w:rPr>
+                <w:lang w:val="de-CH"/>
+              </w:rPr>
+              <w:t>the</w:t>
+            </w:r>
+            <w:proofErr w:type="spellEnd"/>
+            <w:r>
+              <w:rPr>
+                <w:lang w:val="de-CH"/>
+              </w:rPr>
+              <w:t xml:space="preserve"> </w:t>
+            </w:r>
+            <w:proofErr w:type="spellStart"/>
+            <w:r>
+              <w:rPr>
+                <w:lang w:val="de-CH"/>
+              </w:rPr>
+              <w:t>file</w:t>
+            </w:r>
+            <w:proofErr w:type="spellEnd"/>
+            <w:r>
+              <w:rPr>
+                <w:lang w:val="de-CH"/>
+              </w:rPr>
+              <w:t xml:space="preserve"> </w:t>
+            </w:r>
+            <w:proofErr w:type="spellStart"/>
+            <w:r>
+              <w:rPr>
+                <w:lang w:val="de-CH"/>
+              </w:rPr>
+              <w:t>can</w:t>
+            </w:r>
+            <w:proofErr w:type="spellEnd"/>
+            <w:r>
+              <w:rPr>
+                <w:lang w:val="de-CH"/>
+              </w:rPr>
+              <w:t xml:space="preserve"> not </w:t>
+            </w:r>
+            <w:proofErr w:type="spellStart"/>
+            <w:r>
+              <w:rPr>
+                <w:lang w:val="de-CH"/>
+              </w:rPr>
+              <w:t>be</w:t>
+            </w:r>
+            <w:proofErr w:type="spellEnd"/>
+            <w:r>
+              <w:rPr>
+                <w:lang w:val="de-CH"/>
+              </w:rPr>
+              <w:t xml:space="preserve"> </w:t>
+            </w:r>
+            <w:proofErr w:type="spellStart"/>
+            <w:r>
+              <w:rPr>
+                <w:lang w:val="de-CH"/>
+              </w:rPr>
+              <w:t>read</w:t>
+            </w:r>
+            <w:proofErr w:type="spellEnd"/>
+            <w:r>
+              <w:rPr>
+                <w:lang w:val="de-CH"/>
+              </w:rPr>
+              <w:t>.</w:t>
+            </w:r>
+            <w:r>
+              <w:rPr>
+                <w:lang w:val="de-CH"/>
+              </w:rPr>
+              <w:t xml:space="preserve"> The </w:t>
+            </w:r>
+            <w:proofErr w:type="spellStart"/>
+            <w:r>
+              <w:rPr>
+                <w:lang w:val="de-CH"/>
+              </w:rPr>
+              <w:t>content</w:t>
+            </w:r>
+            <w:proofErr w:type="spellEnd"/>
+            <w:r>
+              <w:rPr>
+                <w:lang w:val="de-CH"/>
+              </w:rPr>
+              <w:t xml:space="preserve"> oft he </w:t>
+            </w:r>
+            <w:proofErr w:type="spellStart"/>
+            <w:r>
+              <w:rPr>
+                <w:lang w:val="de-CH"/>
+              </w:rPr>
+              <w:t>file</w:t>
+            </w:r>
+            <w:proofErr w:type="spellEnd"/>
+            <w:r>
+              <w:rPr>
+                <w:lang w:val="de-CH"/>
+              </w:rPr>
+              <w:t xml:space="preserve"> </w:t>
+            </w:r>
+            <w:proofErr w:type="spellStart"/>
+            <w:r>
+              <w:rPr>
+                <w:lang w:val="de-CH"/>
+              </w:rPr>
+              <w:t>is</w:t>
+            </w:r>
+            <w:proofErr w:type="spellEnd"/>
+            <w:r>
+              <w:rPr>
+                <w:lang w:val="de-CH"/>
+              </w:rPr>
+              <w:t xml:space="preserve"> </w:t>
+            </w:r>
+            <w:proofErr w:type="spellStart"/>
+            <w:r>
+              <w:rPr>
+                <w:lang w:val="de-CH"/>
+              </w:rPr>
+              <w:t>returned</w:t>
+            </w:r>
+            <w:proofErr w:type="spellEnd"/>
+            <w:r>
+              <w:rPr>
+                <w:lang w:val="de-CH"/>
+              </w:rPr>
+              <w:t>.</w:t>
+            </w:r>
           </w:p>
         </w:tc>
       </w:tr>
     </w:tbl>
-    <w:p/>
-    <w:p/>
+    <w:p>
+      <w:pPr>
+        <w:rPr>
+          <w:lang w:val="de-CH"/>
+        </w:rPr>
+      </w:pPr>
+    </w:p>
+    <w:p>
+      <w:pPr>
+        <w:rPr>
+          <w:lang w:val="de-CH"/>
+        </w:rPr>
+      </w:pPr>
+    </w:p>
     <w:p>
       <w:pPr>
         <w:pStyle w:val="berschrift3"/>
       </w:pPr>
-      <w:bookmarkStart w:id="14" w:name="_Toc500174832"/>
+      <w:bookmarkStart w:id="15" w:name="_Toc500174832"/>
       <w:proofErr w:type="spellStart"/>
       <w:r>
         <w:t>Document</w:t>
@@ -11333,7 +11874,7 @@
       <w:r>
         <w:t>Structure</w:t>
       </w:r>
-      <w:bookmarkEnd w:id="14"/>
+      <w:bookmarkEnd w:id="15"/>
       <w:proofErr w:type="spellEnd"/>
     </w:p>
     <w:p/>
@@ -11489,6 +12030,7 @@
             </w:pPr>
             <w:proofErr w:type="spellStart"/>
             <w:r>
+              <w:lastRenderedPageBreak/>
               <w:t>Classes</w:t>
             </w:r>
             <w:proofErr w:type="spellEnd"/>
@@ -11591,7 +12133,6 @@
             </w:pPr>
             <w:proofErr w:type="spellStart"/>
             <w:r>
-              <w:lastRenderedPageBreak/>
               <w:t>Tear</w:t>
             </w:r>
             <w:proofErr w:type="spellEnd"/>
@@ -11624,14 +12165,8 @@
             <w:pPr>
               <w:ind w:left="29"/>
               <w:jc w:val="left"/>
-              <w:rPr>
-                <w:highlight w:val="yellow"/>
-              </w:rPr>
-            </w:pPr>
-            <w:r>
-              <w:rPr>
-                <w:highlight w:val="yellow"/>
-              </w:rPr>
+            </w:pPr>
+            <w:r>
               <w:t>Test Data</w:t>
             </w:r>
           </w:p>
@@ -11643,10 +12178,15 @@
           <w:p>
             <w:pPr>
               <w:ind w:left="0"/>
-              <w:rPr>
-                <w:highlight w:val="yellow"/>
-              </w:rPr>
-            </w:pPr>
+            </w:pPr>
+            <w:proofErr w:type="spellStart"/>
+            <w:r>
+              <w:t>Document</w:t>
+            </w:r>
+            <w:proofErr w:type="spellEnd"/>
+            <w:r>
+              <w:t xml:space="preserve"> File</w:t>
+            </w:r>
           </w:p>
         </w:tc>
       </w:tr>
@@ -11766,10 +12306,7 @@
               <w:ind w:left="0"/>
             </w:pPr>
             <w:r>
-              <w:t>T.3.1.3.00</w:t>
-            </w:r>
-            <w:r>
-              <w:t>2</w:t>
+              <w:t>T.3.1.3.002</w:t>
             </w:r>
           </w:p>
         </w:tc>
@@ -12185,7 +12722,7 @@
       <w:pPr>
         <w:pStyle w:val="berschrift3"/>
       </w:pPr>
-      <w:bookmarkStart w:id="15" w:name="_Toc500174833"/>
+      <w:bookmarkStart w:id="16" w:name="_Toc500174833"/>
       <w:r>
         <w:t>O</w:t>
       </w:r>
@@ -12195,7 +12732,7 @@
       <w:r>
         <w:t>tput</w:t>
       </w:r>
-      <w:bookmarkEnd w:id="15"/>
+      <w:bookmarkEnd w:id="16"/>
     </w:p>
     <w:p/>
     <w:tbl>
@@ -12765,30 +13302,42 @@
           <w:p>
             <w:pPr>
               <w:ind w:left="0"/>
-            </w:pPr>
-            <w:r>
+              <w:rPr>
+                <w:lang w:val="fr-CH"/>
+              </w:rPr>
+            </w:pPr>
+            <w:proofErr w:type="gramStart"/>
+            <w:r>
+              <w:rPr>
+                <w:lang w:val="fr-CH"/>
+              </w:rPr>
               <w:t>Class:</w:t>
             </w:r>
-            <w:r>
+            <w:proofErr w:type="gramEnd"/>
+            <w:r>
+              <w:rPr>
+                <w:lang w:val="fr-CH"/>
+              </w:rPr>
               <w:t xml:space="preserve"> </w:t>
             </w:r>
             <w:r>
-              <w:t xml:space="preserve">MARKDOWN_VISITOR, </w:t>
-            </w:r>
-            <w:proofErr w:type="spellStart"/>
-            <w:r>
-              <w:t>routine</w:t>
-            </w:r>
-            <w:proofErr w:type="spellEnd"/>
-            <w:r>
-              <w:t xml:space="preserve">: </w:t>
-            </w:r>
-            <w:proofErr w:type="spellStart"/>
-            <w:r>
+              <w:rPr>
+                <w:lang w:val="fr-CH"/>
+              </w:rPr>
+              <w:t xml:space="preserve">MARKDOWN_VISITOR, routine: </w:t>
+            </w:r>
+            <w:proofErr w:type="spellStart"/>
+            <w:r>
+              <w:rPr>
+                <w:lang w:val="fr-CH"/>
+              </w:rPr>
               <w:t>visitDocument</w:t>
             </w:r>
             <w:proofErr w:type="spellEnd"/>
             <w:r>
+              <w:rPr>
+                <w:lang w:val="fr-CH"/>
+              </w:rPr>
               <w:t>.</w:t>
             </w:r>
           </w:p>
@@ -12890,6 +13439,7 @@
               <w:jc w:val="left"/>
             </w:pPr>
             <w:r>
+              <w:lastRenderedPageBreak/>
               <w:t>Test Data</w:t>
             </w:r>
           </w:p>
@@ -12920,7 +13470,6 @@
               <w:jc w:val="left"/>
             </w:pPr>
             <w:r>
-              <w:lastRenderedPageBreak/>
               <w:t>Oracle</w:t>
             </w:r>
           </w:p>
@@ -13345,8 +13894,8 @@
       <w:pPr>
         <w:pStyle w:val="berschrift1"/>
       </w:pPr>
-      <w:bookmarkStart w:id="16" w:name="_Toc372365811"/>
-      <w:bookmarkStart w:id="17" w:name="_Toc500174834"/>
+      <w:bookmarkStart w:id="17" w:name="_Toc372365811"/>
+      <w:bookmarkStart w:id="18" w:name="_Toc500174834"/>
       <w:proofErr w:type="spellStart"/>
       <w:r>
         <w:t>Expected</w:t>
@@ -13355,8 +13904,8 @@
       <w:r>
         <w:t xml:space="preserve"> Coverage</w:t>
       </w:r>
-      <w:bookmarkEnd w:id="16"/>
       <w:bookmarkEnd w:id="17"/>
+      <w:bookmarkEnd w:id="18"/>
     </w:p>
     <w:p>
       <w:pPr>
@@ -13378,8 +13927,6 @@
         </w:rPr>
         <w:t>process;</w:t>
       </w:r>
-      <w:bookmarkStart w:id="18" w:name="_GoBack"/>
-      <w:bookmarkEnd w:id="18"/>
       <w:r>
         <w:rPr>
           <w:lang w:val="en-US"/>
@@ -13712,7 +14259,7 @@
         <w:rStyle w:val="Seitenzahl"/>
         <w:noProof/>
       </w:rPr>
-      <w:t>8</w:t>
+      <w:t>10</w:t>
     </w:r>
     <w:r>
       <w:rPr>
@@ -14090,7 +14637,7 @@
               <w:sz w:val="18"/>
               <w:szCs w:val="18"/>
             </w:rPr>
-            <w:t>2017-12-03</w:t>
+            <w:t>2017-12-04</w:t>
           </w:r>
           <w:r>
             <w:rPr>
@@ -16070,7 +16617,7 @@
 </file>
 
 <file path=customXml/itemProps1.xml><?xml version="1.0" encoding="utf-8"?>
-<ds:datastoreItem xmlns:ds="http://schemas.openxmlformats.org/officeDocument/2006/customXml" ds:itemID="{D8474A24-9F79-43F4-BD1E-11474BD366D3}">
+<ds:datastoreItem xmlns:ds="http://schemas.openxmlformats.org/officeDocument/2006/customXml" ds:itemID="{6121794A-C74E-422B-BCF0-982378DD8C9C}">
   <ds:schemaRefs>
     <ds:schemaRef ds:uri="http://schemas.openxmlformats.org/officeDocument/2006/bibliography"/>
   </ds:schemaRefs>

</xml_diff>

<commit_message>
Filling gaps in testplan2
</commit_message>
<xml_diff>
--- a/tests/testplan2.docx
+++ b/tests/testplan2.docx
@@ -1707,8 +1707,6 @@
               </w:rPr>
               <w:t>Severin Plüss</w:t>
             </w:r>
-            <w:bookmarkStart w:id="0" w:name="_GoBack"/>
-            <w:bookmarkEnd w:id="0"/>
           </w:p>
         </w:tc>
       </w:tr>
@@ -1771,15 +1769,15 @@
           <w:lang w:val="en-GB"/>
         </w:rPr>
       </w:pPr>
-      <w:bookmarkStart w:id="1" w:name="_Ref500097568"/>
+      <w:bookmarkStart w:id="0" w:name="_Ref500097568"/>
       <w:r>
         <w:rPr>
           <w:lang w:val="en-GB"/>
         </w:rPr>
         <w:br w:type="page"/>
       </w:r>
-      <w:bookmarkStart w:id="2" w:name="_Toc372365805"/>
-      <w:bookmarkEnd w:id="1"/>
+      <w:bookmarkStart w:id="1" w:name="_Toc372365805"/>
+      <w:bookmarkEnd w:id="0"/>
     </w:p>
     <w:p>
       <w:pPr>
@@ -1797,8 +1795,8 @@
           <w:lang w:val="en-GB"/>
         </w:rPr>
       </w:pPr>
-      <w:bookmarkStart w:id="3" w:name="_Ref500097552"/>
-      <w:bookmarkStart w:id="4" w:name="_Toc500174824"/>
+      <w:bookmarkStart w:id="2" w:name="_Ref500097552"/>
+      <w:bookmarkStart w:id="3" w:name="_Toc500174824"/>
       <w:r>
         <w:rPr>
           <w:lang w:val="en-GB"/>
@@ -1806,8 +1804,8 @@
         <w:lastRenderedPageBreak/>
         <w:t>Introduction</w:t>
       </w:r>
+      <w:bookmarkEnd w:id="2"/>
       <w:bookmarkEnd w:id="3"/>
-      <w:bookmarkEnd w:id="4"/>
     </w:p>
     <w:p>
       <w:pPr>
@@ -1935,29 +1933,29 @@
           <w:lang w:val="en-GB"/>
         </w:rPr>
       </w:pPr>
-      <w:bookmarkStart w:id="5" w:name="_Toc500174825"/>
+      <w:bookmarkStart w:id="4" w:name="_Toc500174825"/>
       <w:r>
         <w:rPr>
           <w:lang w:val="en-GB"/>
         </w:rPr>
         <w:t>Public API Overview</w:t>
       </w:r>
-      <w:bookmarkEnd w:id="2"/>
-      <w:bookmarkEnd w:id="5"/>
+      <w:bookmarkEnd w:id="1"/>
+      <w:bookmarkEnd w:id="4"/>
     </w:p>
     <w:p>
       <w:pPr>
         <w:pStyle w:val="berschrift2"/>
         <w:spacing w:before="0"/>
       </w:pPr>
-      <w:bookmarkStart w:id="6" w:name="_Toc500174826"/>
+      <w:bookmarkStart w:id="5" w:name="_Toc500174826"/>
       <w:r>
         <w:rPr>
           <w:lang w:val="en-US"/>
         </w:rPr>
         <w:t>Public Classes</w:t>
       </w:r>
-      <w:bookmarkEnd w:id="6"/>
+      <w:bookmarkEnd w:id="5"/>
       <w:r>
         <w:rPr>
           <w:lang w:val="en-US"/>
@@ -2330,8 +2328,8 @@
       <w:pPr>
         <w:pStyle w:val="berschrift2"/>
       </w:pPr>
-      <w:bookmarkStart w:id="7" w:name="_Toc372365807"/>
-      <w:bookmarkStart w:id="8" w:name="_Toc500174827"/>
+      <w:bookmarkStart w:id="6" w:name="_Toc372365807"/>
+      <w:bookmarkStart w:id="7" w:name="_Toc500174827"/>
       <w:r>
         <w:t xml:space="preserve">Public </w:t>
       </w:r>
@@ -2339,8 +2337,8 @@
       <w:r>
         <w:t>Routines</w:t>
       </w:r>
+      <w:bookmarkEnd w:id="6"/>
       <w:bookmarkEnd w:id="7"/>
-      <w:bookmarkEnd w:id="8"/>
       <w:proofErr w:type="spellEnd"/>
     </w:p>
     <w:p>
@@ -5400,16 +5398,16 @@
           <w:lang w:val="en-GB"/>
         </w:rPr>
       </w:pPr>
-      <w:bookmarkStart w:id="9" w:name="_Toc372365808"/>
-      <w:bookmarkStart w:id="10" w:name="_Toc500174828"/>
+      <w:bookmarkStart w:id="8" w:name="_Toc372365808"/>
+      <w:bookmarkStart w:id="9" w:name="_Toc500174828"/>
       <w:r>
         <w:rPr>
           <w:lang w:val="en-GB"/>
         </w:rPr>
         <w:t>Test Suite Description</w:t>
       </w:r>
+      <w:bookmarkEnd w:id="8"/>
       <w:bookmarkEnd w:id="9"/>
-      <w:bookmarkEnd w:id="10"/>
     </w:p>
     <w:p>
       <w:pPr>
@@ -5713,24 +5711,24 @@
         <w:pStyle w:val="berschrift2"/>
         <w:spacing w:after="60" w:line="360" w:lineRule="auto"/>
       </w:pPr>
-      <w:bookmarkStart w:id="11" w:name="_Toc372365809"/>
-      <w:bookmarkStart w:id="12" w:name="_Toc500174829"/>
+      <w:bookmarkStart w:id="10" w:name="_Toc372365809"/>
+      <w:bookmarkStart w:id="11" w:name="_Toc500174829"/>
       <w:r>
         <w:t>Individual Tests</w:t>
       </w:r>
+      <w:bookmarkEnd w:id="10"/>
       <w:bookmarkEnd w:id="11"/>
-      <w:bookmarkEnd w:id="12"/>
     </w:p>
     <w:p>
       <w:pPr>
         <w:pStyle w:val="berschrift3"/>
         <w:spacing w:before="0" w:line="360" w:lineRule="auto"/>
       </w:pPr>
-      <w:bookmarkStart w:id="13" w:name="_Toc500174830"/>
+      <w:bookmarkStart w:id="12" w:name="_Toc500174830"/>
       <w:r>
         <w:t>General</w:t>
       </w:r>
-      <w:bookmarkEnd w:id="13"/>
+      <w:bookmarkEnd w:id="12"/>
     </w:p>
     <w:p/>
     <w:tbl>
@@ -6065,6 +6063,12 @@
                 <w:highlight w:val="yellow"/>
               </w:rPr>
             </w:pPr>
+            <w:r>
+              <w:rPr>
+                <w:highlight w:val="yellow"/>
+              </w:rPr>
+              <w:t>None</w:t>
+            </w:r>
           </w:p>
         </w:tc>
       </w:tr>
@@ -6304,6 +6308,44 @@
             <w:pPr>
               <w:ind w:left="0"/>
             </w:pPr>
+            <w:r>
+              <w:rPr>
+                <w:highlight w:val="yellow"/>
+              </w:rPr>
+              <w:t>All</w:t>
+            </w:r>
+            <w:r>
+              <w:rPr>
+                <w:highlight w:val="yellow"/>
+              </w:rPr>
+              <w:t xml:space="preserve"> </w:t>
+            </w:r>
+            <w:r>
+              <w:rPr>
+                <w:highlight w:val="yellow"/>
+              </w:rPr>
+              <w:t>/</w:t>
+            </w:r>
+            <w:r>
+              <w:rPr>
+                <w:highlight w:val="yellow"/>
+              </w:rPr>
+              <w:t xml:space="preserve"> </w:t>
+            </w:r>
+            <w:proofErr w:type="spellStart"/>
+            <w:r>
+              <w:rPr>
+                <w:highlight w:val="yellow"/>
+              </w:rPr>
+              <w:t>n</w:t>
+            </w:r>
+            <w:r>
+              <w:rPr>
+                <w:highlight w:val="yellow"/>
+              </w:rPr>
+              <w:t>one</w:t>
+            </w:r>
+            <w:proofErr w:type="spellEnd"/>
           </w:p>
         </w:tc>
       </w:tr>
@@ -6399,6 +6441,34 @@
             <w:pPr>
               <w:ind w:left="0"/>
             </w:pPr>
+            <w:r>
+              <w:rPr>
+                <w:highlight w:val="yellow"/>
+              </w:rPr>
+              <w:t xml:space="preserve">Eiffel </w:t>
+            </w:r>
+            <w:proofErr w:type="spellStart"/>
+            <w:r>
+              <w:rPr>
+                <w:highlight w:val="yellow"/>
+              </w:rPr>
+              <w:t>project</w:t>
+            </w:r>
+            <w:proofErr w:type="spellEnd"/>
+            <w:r>
+              <w:rPr>
+                <w:highlight w:val="yellow"/>
+              </w:rPr>
+              <w:t xml:space="preserve"> / </w:t>
+            </w:r>
+            <w:proofErr w:type="spellStart"/>
+            <w:r>
+              <w:rPr>
+                <w:highlight w:val="yellow"/>
+              </w:rPr>
+              <w:t>none</w:t>
+            </w:r>
+            <w:proofErr w:type="spellEnd"/>
           </w:p>
         </w:tc>
       </w:tr>
@@ -6763,9 +6833,6 @@
               <w:jc w:val="left"/>
             </w:pPr>
             <w:r>
-              <w:rPr>
-                <w:highlight w:val="yellow"/>
-              </w:rPr>
               <w:t>Test Data</w:t>
             </w:r>
           </w:p>
@@ -6896,7 +6963,7 @@
       <w:pPr>
         <w:pStyle w:val="berschrift3"/>
       </w:pPr>
-      <w:bookmarkStart w:id="14" w:name="_Toc500174831"/>
+      <w:bookmarkStart w:id="13" w:name="_Toc500174831"/>
       <w:proofErr w:type="spellStart"/>
       <w:r>
         <w:t>Presentation</w:t>
@@ -6912,7 +6979,7 @@
       <w:r>
         <w:t>s</w:t>
       </w:r>
-      <w:bookmarkEnd w:id="14"/>
+      <w:bookmarkEnd w:id="13"/>
       <w:proofErr w:type="spellEnd"/>
     </w:p>
     <w:p>
@@ -7137,8 +7204,16 @@
               <w:ind w:left="0"/>
               <w:rPr>
                 <w:highlight w:val="yellow"/>
-              </w:rPr>
-            </w:pPr>
+                <w:lang w:val="fr-CH"/>
+              </w:rPr>
+            </w:pPr>
+            <w:r>
+              <w:rPr>
+                <w:highlight w:val="yellow"/>
+                <w:lang w:val="en-US"/>
+              </w:rPr>
+              <w:t>An instance of Document class should be declared.</w:t>
+            </w:r>
           </w:p>
         </w:tc>
       </w:tr>
@@ -7183,6 +7258,11 @@
                 <w:highlight w:val="yellow"/>
               </w:rPr>
             </w:pPr>
+            <w:bookmarkStart w:id="14" w:name="_GoBack"/>
+            <w:bookmarkEnd w:id="14"/>
+            <w:r>
+              <w:t>None</w:t>
+            </w:r>
           </w:p>
         </w:tc>
       </w:tr>
@@ -7215,31 +7295,31 @@
           <w:p>
             <w:pPr>
               <w:ind w:left="0"/>
+            </w:pPr>
+            <w:r>
+              <w:t>Link Text</w:t>
+            </w:r>
+          </w:p>
+        </w:tc>
+      </w:tr>
+      <w:tr>
+        <w:tc>
+          <w:tcPr>
+            <w:tcW w:w="2689" w:type="dxa"/>
+            <w:vAlign w:val="center"/>
+          </w:tcPr>
+          <w:p>
+            <w:pPr>
+              <w:ind w:left="29"/>
+              <w:jc w:val="left"/>
               <w:rPr>
                 <w:highlight w:val="yellow"/>
               </w:rPr>
             </w:pPr>
-          </w:p>
-        </w:tc>
-      </w:tr>
-      <w:tr>
-        <w:tc>
-          <w:tcPr>
-            <w:tcW w:w="2689" w:type="dxa"/>
-            <w:vAlign w:val="center"/>
-          </w:tcPr>
-          <w:p>
-            <w:pPr>
-              <w:ind w:left="29"/>
-              <w:jc w:val="left"/>
+            <w:r>
               <w:rPr>
                 <w:highlight w:val="yellow"/>
               </w:rPr>
-            </w:pPr>
-            <w:r>
-              <w:rPr>
-                <w:highlight w:val="yellow"/>
-              </w:rPr>
               <w:t>Oracle</w:t>
             </w:r>
           </w:p>
@@ -7252,15 +7332,439 @@
             <w:pPr>
               <w:ind w:left="0"/>
               <w:rPr>
-                <w:highlight w:val="yellow"/>
-              </w:rPr>
-            </w:pPr>
+                <w:lang w:val="de-CH"/>
+              </w:rPr>
+            </w:pPr>
+            <w:r>
+              <w:rPr>
+                <w:lang w:val="de-CH"/>
+              </w:rPr>
+              <w:t xml:space="preserve">A link </w:t>
+            </w:r>
+            <w:proofErr w:type="spellStart"/>
+            <w:r>
+              <w:rPr>
+                <w:lang w:val="de-CH"/>
+              </w:rPr>
+              <w:t>should</w:t>
+            </w:r>
+            <w:proofErr w:type="spellEnd"/>
+            <w:r>
+              <w:rPr>
+                <w:lang w:val="de-CH"/>
+              </w:rPr>
+              <w:t xml:space="preserve"> </w:t>
+            </w:r>
+            <w:proofErr w:type="spellStart"/>
+            <w:r>
+              <w:rPr>
+                <w:lang w:val="de-CH"/>
+              </w:rPr>
+              <w:t>be</w:t>
+            </w:r>
+            <w:proofErr w:type="spellEnd"/>
+            <w:r>
+              <w:rPr>
+                <w:lang w:val="de-CH"/>
+              </w:rPr>
+              <w:t xml:space="preserve"> </w:t>
+            </w:r>
+            <w:proofErr w:type="spellStart"/>
+            <w:r>
+              <w:rPr>
+                <w:lang w:val="de-CH"/>
+              </w:rPr>
+              <w:t>placed</w:t>
+            </w:r>
+            <w:proofErr w:type="spellEnd"/>
+            <w:r>
+              <w:rPr>
+                <w:lang w:val="de-CH"/>
+              </w:rPr>
+              <w:t xml:space="preserve"> in </w:t>
+            </w:r>
+            <w:proofErr w:type="spellStart"/>
+            <w:r>
+              <w:rPr>
+                <w:lang w:val="de-CH"/>
+              </w:rPr>
+              <w:t>the</w:t>
+            </w:r>
+            <w:proofErr w:type="spellEnd"/>
+            <w:r>
+              <w:rPr>
+                <w:lang w:val="de-CH"/>
+              </w:rPr>
+              <w:t xml:space="preserve"> </w:t>
+            </w:r>
+            <w:proofErr w:type="spellStart"/>
+            <w:r>
+              <w:rPr>
+                <w:lang w:val="de-CH"/>
+              </w:rPr>
+              <w:t>document</w:t>
+            </w:r>
+            <w:proofErr w:type="spellEnd"/>
+            <w:r>
+              <w:rPr>
+                <w:lang w:val="de-CH"/>
+              </w:rPr>
+              <w:t xml:space="preserve">. </w:t>
+            </w:r>
+            <w:proofErr w:type="spellStart"/>
+            <w:r>
+              <w:rPr>
+                <w:lang w:val="de-CH"/>
+              </w:rPr>
+              <w:t>It</w:t>
+            </w:r>
+            <w:proofErr w:type="spellEnd"/>
+            <w:r>
+              <w:rPr>
+                <w:lang w:val="de-CH"/>
+              </w:rPr>
+              <w:t xml:space="preserve"> </w:t>
+            </w:r>
+            <w:proofErr w:type="spellStart"/>
+            <w:r>
+              <w:rPr>
+                <w:lang w:val="de-CH"/>
+              </w:rPr>
+              <w:t>should</w:t>
+            </w:r>
+            <w:proofErr w:type="spellEnd"/>
+            <w:r>
+              <w:rPr>
+                <w:lang w:val="de-CH"/>
+              </w:rPr>
+              <w:t xml:space="preserve"> </w:t>
+            </w:r>
+            <w:proofErr w:type="spellStart"/>
+            <w:r>
+              <w:rPr>
+                <w:lang w:val="de-CH"/>
+              </w:rPr>
+              <w:t>reference</w:t>
+            </w:r>
+            <w:proofErr w:type="spellEnd"/>
+            <w:r>
+              <w:rPr>
+                <w:lang w:val="de-CH"/>
+              </w:rPr>
+              <w:t xml:space="preserve"> </w:t>
+            </w:r>
+            <w:proofErr w:type="spellStart"/>
+            <w:r>
+              <w:rPr>
+                <w:lang w:val="de-CH"/>
+              </w:rPr>
+              <w:t>to</w:t>
+            </w:r>
+            <w:proofErr w:type="spellEnd"/>
+            <w:r>
+              <w:rPr>
+                <w:lang w:val="de-CH"/>
+              </w:rPr>
+              <w:t xml:space="preserve"> </w:t>
+            </w:r>
+            <w:proofErr w:type="spellStart"/>
+            <w:r>
+              <w:rPr>
+                <w:lang w:val="de-CH"/>
+              </w:rPr>
+              <w:t>other</w:t>
+            </w:r>
+            <w:proofErr w:type="spellEnd"/>
+            <w:r>
+              <w:rPr>
+                <w:lang w:val="de-CH"/>
+              </w:rPr>
+              <w:t xml:space="preserve"> </w:t>
+            </w:r>
+            <w:proofErr w:type="spellStart"/>
+            <w:r>
+              <w:rPr>
+                <w:lang w:val="de-CH"/>
+              </w:rPr>
+              <w:t>parts</w:t>
+            </w:r>
+            <w:proofErr w:type="spellEnd"/>
+            <w:r>
+              <w:rPr>
+                <w:lang w:val="de-CH"/>
+              </w:rPr>
+              <w:t xml:space="preserve"> oft he same </w:t>
+            </w:r>
+            <w:proofErr w:type="spellStart"/>
+            <w:r>
+              <w:rPr>
+                <w:lang w:val="de-CH"/>
+              </w:rPr>
+              <w:t>document</w:t>
+            </w:r>
+            <w:proofErr w:type="spellEnd"/>
+            <w:r>
+              <w:rPr>
+                <w:lang w:val="de-CH"/>
+              </w:rPr>
+              <w:t xml:space="preserve">. </w:t>
+            </w:r>
+            <w:proofErr w:type="spellStart"/>
+            <w:r>
+              <w:rPr>
+                <w:lang w:val="de-CH"/>
+              </w:rPr>
+              <w:t>No</w:t>
+            </w:r>
+            <w:proofErr w:type="spellEnd"/>
+            <w:r>
+              <w:rPr>
+                <w:lang w:val="de-CH"/>
+              </w:rPr>
+              <w:t xml:space="preserve"> </w:t>
+            </w:r>
+            <w:proofErr w:type="spellStart"/>
+            <w:r>
+              <w:rPr>
+                <w:lang w:val="de-CH"/>
+              </w:rPr>
+              <w:t>message</w:t>
+            </w:r>
+            <w:proofErr w:type="spellEnd"/>
+            <w:r>
+              <w:rPr>
+                <w:lang w:val="de-CH"/>
+              </w:rPr>
+              <w:t xml:space="preserve"> </w:t>
+            </w:r>
+            <w:proofErr w:type="spellStart"/>
+            <w:r>
+              <w:rPr>
+                <w:lang w:val="de-CH"/>
+              </w:rPr>
+              <w:t>should</w:t>
+            </w:r>
+            <w:proofErr w:type="spellEnd"/>
+            <w:r>
+              <w:rPr>
+                <w:lang w:val="de-CH"/>
+              </w:rPr>
+              <w:t xml:space="preserve"> </w:t>
+            </w:r>
+            <w:proofErr w:type="spellStart"/>
+            <w:r>
+              <w:rPr>
+                <w:lang w:val="de-CH"/>
+              </w:rPr>
+              <w:t>be</w:t>
+            </w:r>
+            <w:proofErr w:type="spellEnd"/>
+            <w:r>
+              <w:rPr>
+                <w:lang w:val="de-CH"/>
+              </w:rPr>
+              <w:t xml:space="preserve"> </w:t>
+            </w:r>
+            <w:proofErr w:type="spellStart"/>
+            <w:r>
+              <w:rPr>
+                <w:lang w:val="de-CH"/>
+              </w:rPr>
+              <w:t>displayed</w:t>
+            </w:r>
+            <w:proofErr w:type="spellEnd"/>
+            <w:r>
+              <w:rPr>
+                <w:lang w:val="de-CH"/>
+              </w:rPr>
+              <w:t xml:space="preserve">. </w:t>
+            </w:r>
+            <w:proofErr w:type="spellStart"/>
+            <w:r>
+              <w:rPr>
+                <w:lang w:val="de-CH"/>
+              </w:rPr>
+              <w:t>Furthermore</w:t>
+            </w:r>
+            <w:proofErr w:type="spellEnd"/>
+            <w:r>
+              <w:rPr>
+                <w:lang w:val="de-CH"/>
+              </w:rPr>
+              <w:t xml:space="preserve">, </w:t>
+            </w:r>
+            <w:proofErr w:type="spellStart"/>
+            <w:r>
+              <w:rPr>
+                <w:lang w:val="de-CH"/>
+              </w:rPr>
+              <w:t>no</w:t>
+            </w:r>
+            <w:proofErr w:type="spellEnd"/>
+            <w:r>
+              <w:rPr>
+                <w:lang w:val="de-CH"/>
+              </w:rPr>
+              <w:t xml:space="preserve"> </w:t>
+            </w:r>
+            <w:proofErr w:type="spellStart"/>
+            <w:r>
+              <w:rPr>
+                <w:lang w:val="de-CH"/>
+              </w:rPr>
+              <w:t>errors</w:t>
+            </w:r>
+            <w:proofErr w:type="spellEnd"/>
+            <w:r>
+              <w:rPr>
+                <w:lang w:val="de-CH"/>
+              </w:rPr>
+              <w:t xml:space="preserve"> </w:t>
+            </w:r>
+            <w:proofErr w:type="spellStart"/>
+            <w:r>
+              <w:rPr>
+                <w:lang w:val="de-CH"/>
+              </w:rPr>
+              <w:t>should</w:t>
+            </w:r>
+            <w:proofErr w:type="spellEnd"/>
+            <w:r>
+              <w:rPr>
+                <w:lang w:val="de-CH"/>
+              </w:rPr>
+              <w:t xml:space="preserve"> </w:t>
+            </w:r>
+            <w:proofErr w:type="spellStart"/>
+            <w:r>
+              <w:rPr>
+                <w:lang w:val="de-CH"/>
+              </w:rPr>
+              <w:t>be</w:t>
+            </w:r>
+            <w:proofErr w:type="spellEnd"/>
+            <w:r>
+              <w:rPr>
+                <w:lang w:val="de-CH"/>
+              </w:rPr>
+              <w:t xml:space="preserve"> </w:t>
+            </w:r>
+            <w:proofErr w:type="spellStart"/>
+            <w:r>
+              <w:rPr>
+                <w:lang w:val="de-CH"/>
+              </w:rPr>
+              <w:t>raised</w:t>
+            </w:r>
+            <w:proofErr w:type="spellEnd"/>
+            <w:r>
+              <w:rPr>
+                <w:lang w:val="de-CH"/>
+              </w:rPr>
+              <w:t xml:space="preserve">. </w:t>
+            </w:r>
+            <w:proofErr w:type="spellStart"/>
+            <w:r>
+              <w:rPr>
+                <w:lang w:val="de-CH"/>
+              </w:rPr>
+              <w:t>There</w:t>
+            </w:r>
+            <w:proofErr w:type="spellEnd"/>
+            <w:r>
+              <w:rPr>
+                <w:lang w:val="de-CH"/>
+              </w:rPr>
+              <w:t xml:space="preserve"> </w:t>
+            </w:r>
+            <w:proofErr w:type="spellStart"/>
+            <w:r>
+              <w:rPr>
+                <w:lang w:val="de-CH"/>
+              </w:rPr>
+              <w:t>is</w:t>
+            </w:r>
+            <w:proofErr w:type="spellEnd"/>
+            <w:r>
+              <w:rPr>
+                <w:lang w:val="de-CH"/>
+              </w:rPr>
+              <w:t xml:space="preserve"> </w:t>
+            </w:r>
+            <w:proofErr w:type="spellStart"/>
+            <w:r>
+              <w:rPr>
+                <w:lang w:val="de-CH"/>
+              </w:rPr>
+              <w:t>no</w:t>
+            </w:r>
+            <w:proofErr w:type="spellEnd"/>
+            <w:r>
+              <w:rPr>
+                <w:lang w:val="de-CH"/>
+              </w:rPr>
+              <w:t xml:space="preserve"> item </w:t>
+            </w:r>
+            <w:proofErr w:type="spellStart"/>
+            <w:r>
+              <w:rPr>
+                <w:lang w:val="de-CH"/>
+              </w:rPr>
+              <w:t>or</w:t>
+            </w:r>
+            <w:proofErr w:type="spellEnd"/>
+            <w:r>
+              <w:rPr>
+                <w:lang w:val="de-CH"/>
+              </w:rPr>
+              <w:t xml:space="preserve"> </w:t>
+            </w:r>
+            <w:proofErr w:type="spellStart"/>
+            <w:r>
+              <w:rPr>
+                <w:lang w:val="de-CH"/>
+              </w:rPr>
+              <w:t>value</w:t>
+            </w:r>
+            <w:proofErr w:type="spellEnd"/>
+            <w:r>
+              <w:rPr>
+                <w:lang w:val="de-CH"/>
+              </w:rPr>
+              <w:t xml:space="preserve"> </w:t>
+            </w:r>
+            <w:proofErr w:type="spellStart"/>
+            <w:r>
+              <w:rPr>
+                <w:lang w:val="de-CH"/>
+              </w:rPr>
+              <w:t>returned</w:t>
+            </w:r>
+            <w:proofErr w:type="spellEnd"/>
+            <w:r>
+              <w:rPr>
+                <w:lang w:val="de-CH"/>
+              </w:rPr>
+              <w:t>.</w:t>
+            </w:r>
           </w:p>
         </w:tc>
       </w:tr>
     </w:tbl>
-    <w:p/>
-    <w:p/>
+    <w:p>
+      <w:pPr>
+        <w:rPr>
+          <w:lang w:val="de-CH"/>
+        </w:rPr>
+      </w:pPr>
+    </w:p>
+    <w:p>
+      <w:pPr>
+        <w:rPr>
+          <w:lang w:val="de-CH"/>
+        </w:rPr>
+      </w:pPr>
+    </w:p>
     <w:tbl>
       <w:tblPr>
         <w:tblStyle w:val="Tabellenraster"/>
@@ -7494,6 +7998,7 @@
               <w:jc w:val="left"/>
             </w:pPr>
             <w:r>
+              <w:lastRenderedPageBreak/>
               <w:t>Set Up</w:t>
             </w:r>
           </w:p>
@@ -7531,7 +8036,6 @@
             </w:pPr>
             <w:proofErr w:type="spellStart"/>
             <w:r>
-              <w:lastRenderedPageBreak/>
               <w:t>Tear</w:t>
             </w:r>
             <w:proofErr w:type="spellEnd"/>
@@ -8125,7 +8629,13 @@
               <w:rPr>
                 <w:lang w:val="en-US"/>
               </w:rPr>
-              <w:t>ist</w:t>
+              <w:t>i</w:t>
+            </w:r>
+            <w:r>
+              <w:rPr>
+                <w:lang w:val="en-US"/>
+              </w:rPr>
+              <w:t>t’s</w:t>
             </w:r>
             <w:proofErr w:type="spellEnd"/>
             <w:r>
@@ -8974,6 +9484,7 @@
               <w:jc w:val="left"/>
             </w:pPr>
             <w:r>
+              <w:lastRenderedPageBreak/>
               <w:t>Oracle</w:t>
             </w:r>
           </w:p>
@@ -9010,14 +9521,7 @@
               <w:rPr>
                 <w:lang w:val="en-US"/>
               </w:rPr>
-              <w:t xml:space="preserve"> and assigned to an object of type DOCUMENT. No messages should be displayed. </w:t>
-            </w:r>
-            <w:r>
-              <w:rPr>
-                <w:lang w:val="en-US"/>
-              </w:rPr>
-              <w:lastRenderedPageBreak/>
-              <w:t>Furthermore, no errors should be raised. There is no item or value returned.</w:t>
+              <w:t xml:space="preserve"> and assigned to an object of type DOCUMENT. No messages should be displayed. Furthermore, no errors should be raised. There is no item or value returned.</w:t>
             </w:r>
           </w:p>
         </w:tc>
@@ -10312,7 +10816,6 @@
               <w:jc w:val="left"/>
             </w:pPr>
             <w:r>
-              <w:lastRenderedPageBreak/>
               <w:t xml:space="preserve">SRS ID </w:t>
             </w:r>
             <w:proofErr w:type="spellStart"/>
@@ -11356,14 +11859,8 @@
             <w:pPr>
               <w:ind w:left="29"/>
               <w:jc w:val="left"/>
-              <w:rPr>
-                <w:highlight w:val="yellow"/>
-              </w:rPr>
-            </w:pPr>
-            <w:r>
-              <w:rPr>
-                <w:highlight w:val="yellow"/>
-              </w:rPr>
+            </w:pPr>
+            <w:r>
               <w:t>Oracle</w:t>
             </w:r>
           </w:p>
@@ -11930,6 +12427,7 @@
               <w:jc w:val="left"/>
             </w:pPr>
             <w:r>
+              <w:lastRenderedPageBreak/>
               <w:t xml:space="preserve">SRS ID </w:t>
             </w:r>
             <w:proofErr w:type="spellStart"/>
@@ -12030,7 +12528,6 @@
             </w:pPr>
             <w:proofErr w:type="spellStart"/>
             <w:r>
-              <w:lastRenderedPageBreak/>
               <w:t>Classes</w:t>
             </w:r>
             <w:proofErr w:type="spellEnd"/>
@@ -13355,6 +13852,7 @@
               <w:jc w:val="left"/>
             </w:pPr>
             <w:r>
+              <w:lastRenderedPageBreak/>
               <w:t>Set Up</w:t>
             </w:r>
           </w:p>
@@ -13439,7 +13937,6 @@
               <w:jc w:val="left"/>
             </w:pPr>
             <w:r>
-              <w:lastRenderedPageBreak/>
               <w:t>Test Data</w:t>
             </w:r>
           </w:p>
@@ -16617,7 +17114,7 @@
 </file>
 
 <file path=customXml/itemProps1.xml><?xml version="1.0" encoding="utf-8"?>
-<ds:datastoreItem xmlns:ds="http://schemas.openxmlformats.org/officeDocument/2006/customXml" ds:itemID="{6121794A-C74E-422B-BCF0-982378DD8C9C}">
+<ds:datastoreItem xmlns:ds="http://schemas.openxmlformats.org/officeDocument/2006/customXml" ds:itemID="{A4AD1CEC-D91D-4C09-9EB7-6F0B28537776}">
   <ds:schemaRefs>
     <ds:schemaRef ds:uri="http://schemas.openxmlformats.org/officeDocument/2006/bibliography"/>
   </ds:schemaRefs>

</xml_diff>